<commit_message>
made shema(needs revision), docs need conclusion and revision
</commit_message>
<xml_diff>
--- a/URS_dokumentacija.docx
+++ b/URS_dokumentacija.docx
@@ -326,21 +326,7 @@
           <w:sz w:val="24"/>
           <w:szCs w:val="24"/>
         </w:rPr>
-        <w:t>Datum:</w:t>
-      </w:r>
-      <w:r>
-        <w:rPr>
-          <w:sz w:val="24"/>
-          <w:szCs w:val="24"/>
-        </w:rPr>
-        <w:t xml:space="preserve"> </w:t>
-      </w:r>
-      <w:r>
-        <w:rPr>
-          <w:sz w:val="24"/>
-          <w:szCs w:val="24"/>
-        </w:rPr>
-        <w:t xml:space="preserve"> travanj 2021.</w:t>
+        <w:t>Datum:  travanj 2021.</w:t>
       </w:r>
     </w:p>
     <w:p>
@@ -533,10 +519,7 @@
               <w:t>S</w:t>
             </w:r>
             <w:r>
-              <w:t>emiconductor</w:t>
-            </w:r>
-            <w:r>
-              <w:t xml:space="preserve"> – tehnologija izrade integriranih sklopova</w:t>
+              <w:t>emiconductor – tehnologija izrade integriranih sklopova</w:t>
             </w:r>
           </w:p>
         </w:tc>
@@ -611,13 +594,7 @@
               <w:rPr>
                 <w:rStyle w:val="hgkelc"/>
               </w:rPr>
-              <w:t>omputer</w:t>
-            </w:r>
-            <w:r>
-              <w:rPr>
-                <w:rStyle w:val="hgkelc"/>
-              </w:rPr>
-              <w:t xml:space="preserve"> – vrsta mikroprocesorske arhitekture koja koristi mali broj optimiziranih instrukcija</w:t>
+              <w:t>omputer – vrsta mikroprocesorske arhitekture koja koristi mali broj optimiziranih instrukcija</w:t>
             </w:r>
           </w:p>
         </w:tc>
@@ -763,13 +740,7 @@
               <w:rPr>
                 <w:rStyle w:val="hgkelc"/>
               </w:rPr>
-              <w:t>roup</w:t>
-            </w:r>
-            <w:r>
-              <w:rPr>
-                <w:rStyle w:val="hgkelc"/>
-              </w:rPr>
-              <w:t xml:space="preserve"> – standard u industriji za provjeru dizajna i ispitivanje pločica nakon proizvodnje</w:t>
+              <w:t>roup – standard u industriji za provjeru dizajna i ispitivanje pločica nakon proizvodnje</w:t>
             </w:r>
           </w:p>
         </w:tc>
@@ -823,10 +794,7 @@
               <w:t>P</w:t>
             </w:r>
             <w:r>
-              <w:t>rogramming</w:t>
-            </w:r>
-            <w:r>
-              <w:t xml:space="preserve"> – omogućava programiranje mikrokontrolera bez mogućnosti provjere grešaka</w:t>
+              <w:t>rogramming – omogućava programiranje mikrokontrolera bez mogućnosti provjere grešaka</w:t>
             </w:r>
           </w:p>
         </w:tc>
@@ -893,6 +861,36 @@
                 <w:rStyle w:val="hgkelc"/>
               </w:rPr>
               <w:t>iode</w:t>
+            </w:r>
+          </w:p>
+        </w:tc>
+      </w:tr>
+      <w:tr>
+        <w:tc>
+          <w:tcPr>
+            <w:tcW w:w="4508" w:type="dxa"/>
+          </w:tcPr>
+          <w:p>
+            <w:r>
+              <w:t>Buzzer</w:t>
+            </w:r>
+          </w:p>
+        </w:tc>
+        <w:tc>
+          <w:tcPr>
+            <w:tcW w:w="4508" w:type="dxa"/>
+          </w:tcPr>
+          <w:p>
+            <w:pPr>
+              <w:rPr>
+                <w:rStyle w:val="hgkelc"/>
+              </w:rPr>
+            </w:pPr>
+            <w:r>
+              <w:rPr>
+                <w:rStyle w:val="hgkelc"/>
+              </w:rPr>
+              <w:t>Modul zujalice</w:t>
             </w:r>
           </w:p>
         </w:tc>
@@ -1050,10 +1048,7 @@
               <w:t>)</w:t>
             </w:r>
             <w:r>
-              <w:t>, kiloherc (</w:t>
-            </w:r>
-            <w:r>
-              <w:t>10</w:t>
+              <w:t>, kiloherc (10</w:t>
             </w:r>
             <w:r>
               <w:rPr>
@@ -1062,10 +1057,7 @@
               <w:t>3</w:t>
             </w:r>
             <w:r>
-              <w:t xml:space="preserve"> Hz</w:t>
-            </w:r>
-            <w:r>
-              <w:t>)</w:t>
+              <w:t xml:space="preserve"> Hz)</w:t>
             </w:r>
           </w:p>
         </w:tc>
@@ -1085,6 +1077,7 @@
               <w:rPr>
                 <w:rFonts w:cstheme="minorHAnsi"/>
               </w:rPr>
+              <w:lastRenderedPageBreak/>
               <w:t>µs</w:t>
             </w:r>
           </w:p>
@@ -1113,20 +1106,10 @@
                 <w:rStyle w:val="acopre"/>
                 <w:vertAlign w:val="superscript"/>
               </w:rPr>
-              <w:t>−6</w:t>
-            </w:r>
-            <w:r>
-              <w:rPr>
-                <w:rStyle w:val="acopre"/>
-                <w:vertAlign w:val="superscript"/>
-              </w:rPr>
-              <w:t xml:space="preserve"> </w:t>
-            </w:r>
-            <w:r>
-              <w:t>s</w:t>
-            </w:r>
-            <w:r>
-              <w:t>)</w:t>
+              <w:t xml:space="preserve">−6 </w:t>
+            </w:r>
+            <w:r>
+              <w:t>s)</w:t>
             </w:r>
           </w:p>
         </w:tc>
@@ -1230,10 +1213,7 @@
               <w:t>°</w:t>
             </w:r>
             <w:r>
-              <w:t>C</w:t>
-            </w:r>
-            <w:r>
-              <w:t xml:space="preserve"> do +125</w:t>
+              <w:t>C do +125</w:t>
             </w:r>
             <w:r>
               <w:rPr>
@@ -1510,10 +1490,7 @@
               <w:t>°</w:t>
             </w:r>
             <w:r>
-              <w:t>C</w:t>
-            </w:r>
-            <w:r>
-              <w:t xml:space="preserve"> do +50</w:t>
+              <w:t>C do +50</w:t>
             </w:r>
             <w:r>
               <w:rPr>
@@ -1617,24 +1594,14 @@
       <w:r>
         <w:t xml:space="preserve">Slika </w:t>
       </w:r>
-      <w:r>
-        <w:fldChar w:fldCharType="begin"/>
-      </w:r>
-      <w:r>
-        <w:instrText xml:space="preserve"> SEQ Slika \* ARABIC </w:instrText>
-      </w:r>
-      <w:r>
-        <w:fldChar w:fldCharType="separate"/>
-      </w:r>
-      <w:r>
-        <w:rPr>
-          <w:noProof/>
-        </w:rPr>
-        <w:t>1</w:t>
-      </w:r>
-      <w:r>
-        <w:fldChar w:fldCharType="end"/>
-      </w:r>
+      <w:fldSimple w:instr=" SEQ Slika \* ARABIC ">
+        <w:r>
+          <w:rPr>
+            <w:noProof/>
+          </w:rPr>
+          <w:t>1</w:t>
+        </w:r>
+      </w:fldSimple>
       <w:r>
         <w:t>: Blokovski dijagram</w:t>
       </w:r>
@@ -1700,24 +1667,14 @@
       <w:r>
         <w:t xml:space="preserve">Slika </w:t>
       </w:r>
-      <w:r>
-        <w:fldChar w:fldCharType="begin"/>
-      </w:r>
-      <w:r>
-        <w:instrText xml:space="preserve"> SEQ Slika \* ARABIC </w:instrText>
-      </w:r>
-      <w:r>
-        <w:fldChar w:fldCharType="separate"/>
-      </w:r>
-      <w:r>
-        <w:rPr>
-          <w:noProof/>
-        </w:rPr>
-        <w:t>2</w:t>
-      </w:r>
-      <w:r>
-        <w:fldChar w:fldCharType="end"/>
-      </w:r>
+      <w:fldSimple w:instr=" SEQ Slika \* ARABIC ">
+        <w:r>
+          <w:rPr>
+            <w:noProof/>
+          </w:rPr>
+          <w:t>2</w:t>
+        </w:r>
+      </w:fldSimple>
       <w:r>
         <w:t>: Pinout ATmega16A</w:t>
       </w:r>
@@ -1803,24 +1760,14 @@
       <w:r>
         <w:t xml:space="preserve">Slika </w:t>
       </w:r>
-      <w:r>
-        <w:fldChar w:fldCharType="begin"/>
-      </w:r>
-      <w:r>
-        <w:instrText xml:space="preserve"> SEQ Slika \* ARABIC </w:instrText>
-      </w:r>
-      <w:r>
-        <w:fldChar w:fldCharType="separate"/>
-      </w:r>
-      <w:r>
-        <w:rPr>
-          <w:noProof/>
-        </w:rPr>
-        <w:t>3</w:t>
-      </w:r>
-      <w:r>
-        <w:fldChar w:fldCharType="end"/>
-      </w:r>
+      <w:fldSimple w:instr=" SEQ Slika \* ARABIC ">
+        <w:r>
+          <w:rPr>
+            <w:noProof/>
+          </w:rPr>
+          <w:t>3</w:t>
+        </w:r>
+      </w:fldSimple>
       <w:r>
         <w:t>: AVR ATmega16/32 mini razvojna pločica</w:t>
       </w:r>
@@ -1880,24 +1827,14 @@
       <w:r>
         <w:t xml:space="preserve">Slika </w:t>
       </w:r>
-      <w:r>
-        <w:fldChar w:fldCharType="begin"/>
-      </w:r>
-      <w:r>
-        <w:instrText xml:space="preserve"> SEQ Slika \* ARABIC </w:instrText>
-      </w:r>
-      <w:r>
-        <w:fldChar w:fldCharType="separate"/>
-      </w:r>
-      <w:r>
-        <w:rPr>
-          <w:noProof/>
-        </w:rPr>
-        <w:t>4</w:t>
-      </w:r>
-      <w:r>
-        <w:fldChar w:fldCharType="end"/>
-      </w:r>
+      <w:fldSimple w:instr=" SEQ Slika \* ARABIC ">
+        <w:r>
+          <w:rPr>
+            <w:noProof/>
+          </w:rPr>
+          <w:t>4</w:t>
+        </w:r>
+      </w:fldSimple>
       <w:r>
         <w:t>: raspored komponenata AVR ATmega16/32 pločice</w:t>
       </w:r>
@@ -2037,13 +1974,7 @@
         </w:numPr>
       </w:pPr>
       <w:r>
-        <w:t xml:space="preserve">8 </w:t>
-      </w:r>
-      <w:r>
-        <w:t xml:space="preserve">statusnih </w:t>
-      </w:r>
-      <w:r>
-        <w:t>LED dioda</w:t>
+        <w:t>8 statusnih LED dioda</w:t>
       </w:r>
     </w:p>
     <w:p>
@@ -2202,24 +2133,14 @@
       <w:r>
         <w:t xml:space="preserve">Slika </w:t>
       </w:r>
-      <w:r>
-        <w:fldChar w:fldCharType="begin"/>
-      </w:r>
-      <w:r>
-        <w:instrText xml:space="preserve"> SEQ Slika \* ARABIC </w:instrText>
-      </w:r>
-      <w:r>
-        <w:fldChar w:fldCharType="separate"/>
-      </w:r>
-      <w:r>
-        <w:rPr>
-          <w:noProof/>
-        </w:rPr>
-        <w:t>5</w:t>
-      </w:r>
-      <w:r>
-        <w:fldChar w:fldCharType="end"/>
-      </w:r>
+      <w:fldSimple w:instr=" SEQ Slika \* ARABIC ">
+        <w:r>
+          <w:rPr>
+            <w:noProof/>
+          </w:rPr>
+          <w:t>5</w:t>
+        </w:r>
+      </w:fldSimple>
       <w:r>
         <w:t>: Segmenti LCD zaslona</w:t>
       </w:r>
@@ -2288,24 +2209,14 @@
       <w:r>
         <w:t xml:space="preserve">Slika </w:t>
       </w:r>
-      <w:r>
-        <w:fldChar w:fldCharType="begin"/>
-      </w:r>
-      <w:r>
-        <w:instrText xml:space="preserve"> SEQ Slika \* ARABIC </w:instrText>
-      </w:r>
-      <w:r>
-        <w:fldChar w:fldCharType="separate"/>
-      </w:r>
-      <w:r>
-        <w:rPr>
-          <w:noProof/>
-        </w:rPr>
-        <w:t>6</w:t>
-      </w:r>
-      <w:r>
-        <w:fldChar w:fldCharType="end"/>
-      </w:r>
+      <w:fldSimple w:instr=" SEQ Slika \* ARABIC ">
+        <w:r>
+          <w:rPr>
+            <w:noProof/>
+          </w:rPr>
+          <w:t>6</w:t>
+        </w:r>
+      </w:fldSimple>
       <w:r>
         <w:t>: Pinovi LCD modula</w:t>
       </w:r>
@@ -2437,24 +2348,14 @@
       <w:r>
         <w:t xml:space="preserve">Slika </w:t>
       </w:r>
-      <w:r>
-        <w:fldChar w:fldCharType="begin"/>
-      </w:r>
-      <w:r>
-        <w:instrText xml:space="preserve"> SEQ Slika \* ARABIC </w:instrText>
-      </w:r>
-      <w:r>
-        <w:fldChar w:fldCharType="separate"/>
-      </w:r>
-      <w:r>
-        <w:rPr>
-          <w:noProof/>
-        </w:rPr>
-        <w:t>7</w:t>
-      </w:r>
-      <w:r>
-        <w:fldChar w:fldCharType="end"/>
-      </w:r>
+      <w:fldSimple w:instr=" SEQ Slika \* ARABIC ">
+        <w:r>
+          <w:rPr>
+            <w:noProof/>
+          </w:rPr>
+          <w:t>7</w:t>
+        </w:r>
+      </w:fldSimple>
       <w:r>
         <w:t>: Vremenski dijagram rada HC-SR04 senzora</w:t>
       </w:r>
@@ -2512,29 +2413,114 @@
         <w:pStyle w:val="Heading2"/>
       </w:pPr>
       <w:r>
+        <w:lastRenderedPageBreak/>
         <w:t>Shema spajanja projekta</w:t>
       </w:r>
     </w:p>
     <w:p>
       <w:pPr>
+        <w:keepNext/>
+        <w:jc w:val="center"/>
+      </w:pPr>
+      <w:r>
+        <w:rPr>
+          <w:noProof/>
+        </w:rPr>
+        <w:drawing>
+          <wp:inline distT="0" distB="0" distL="0" distR="0" wp14:anchorId="3BBCC28E" wp14:editId="42A481FB">
+            <wp:extent cx="5731510" cy="7489825"/>
+            <wp:effectExtent l="0" t="0" r="2540" b="0"/>
+            <wp:docPr id="4" name="Picture 4" descr="Diagram&#10;&#10;Description automatically generated"/>
+            <wp:cNvGraphicFramePr>
+              <a:graphicFrameLocks xmlns:a="http://schemas.openxmlformats.org/drawingml/2006/main" noChangeAspect="1"/>
+            </wp:cNvGraphicFramePr>
+            <a:graphic xmlns:a="http://schemas.openxmlformats.org/drawingml/2006/main">
+              <a:graphicData uri="http://schemas.openxmlformats.org/drawingml/2006/picture">
+                <pic:pic xmlns:pic="http://schemas.openxmlformats.org/drawingml/2006/picture">
+                  <pic:nvPicPr>
+                    <pic:cNvPr id="4" name="Picture 4" descr="Diagram&#10;&#10;Description automatically generated"/>
+                    <pic:cNvPicPr/>
+                  </pic:nvPicPr>
+                  <pic:blipFill>
+                    <a:blip r:embed="rId14">
+                      <a:extLst>
+                        <a:ext uri="{28A0092B-C50C-407E-A947-70E740481C1C}">
+                          <a14:useLocalDpi xmlns:a14="http://schemas.microsoft.com/office/drawing/2010/main" val="0"/>
+                        </a:ext>
+                      </a:extLst>
+                    </a:blip>
+                    <a:stretch>
+                      <a:fillRect/>
+                    </a:stretch>
+                  </pic:blipFill>
+                  <pic:spPr>
+                    <a:xfrm>
+                      <a:off x="0" y="0"/>
+                      <a:ext cx="5731510" cy="7489825"/>
+                    </a:xfrm>
+                    <a:prstGeom prst="rect">
+                      <a:avLst/>
+                    </a:prstGeom>
+                  </pic:spPr>
+                </pic:pic>
+              </a:graphicData>
+            </a:graphic>
+          </wp:inline>
+        </w:drawing>
+      </w:r>
+    </w:p>
+    <w:p>
+      <w:pPr>
+        <w:pStyle w:val="Caption"/>
+        <w:jc w:val="center"/>
+      </w:pPr>
+      <w:r>
+        <w:t xml:space="preserve">Slika </w:t>
+      </w:r>
+      <w:fldSimple w:instr=" SEQ Slika \* ARABIC ">
+        <w:r>
+          <w:rPr>
+            <w:noProof/>
+          </w:rPr>
+          <w:t>8</w:t>
+        </w:r>
+      </w:fldSimple>
+      <w:r>
+        <w:t>: Shema spoja</w:t>
+      </w:r>
+    </w:p>
+    <w:p>
+      <w:pPr>
+        <w:ind w:left="705"/>
+      </w:pPr>
+      <w:r>
+        <w:t>(Slika 8 sadržava dvije VCC i GND linije radi preglednosti, u stvarnosti su napon i uzemljenje na jednoj „liniji“).</w:t>
+      </w:r>
+    </w:p>
+    <w:p>
+      <w:pPr>
+        <w:pStyle w:val="Heading2"/>
+      </w:pPr>
+      <w:r>
+        <w:lastRenderedPageBreak/>
+        <w:t>Funkcionaln</w:t>
+      </w:r>
+      <w:r>
+        <w:t>os</w:t>
+      </w:r>
+      <w:r>
+        <w:t>ti projekta</w:t>
+      </w:r>
+    </w:p>
+    <w:p>
+      <w:pPr>
         <w:ind w:left="576"/>
       </w:pPr>
       <w:r>
-        <w:t xml:space="preserve">Uhhhh triba načinit shemu </w:t>
-      </w:r>
-    </w:p>
-    <w:p>
-      <w:pPr>
-        <w:pStyle w:val="Heading2"/>
-      </w:pPr>
-      <w:r>
-        <w:t>Funkcionaln</w:t>
-      </w:r>
-      <w:r>
-        <w:t>os</w:t>
-      </w:r>
-      <w:r>
-        <w:t>ti projekta</w:t>
+        <w:t>Pri pokretanju spoja i samoga programa, odmah se pokreće logika kojom senzori prate udaljenost predmeta ispred sebe, te tim informacijama se određuje koji segmenti LCD zaslona će biti zatamnjeni.</w:t>
+      </w:r>
+      <w:r>
+        <w:t xml:space="preserve"> </w:t>
       </w:r>
     </w:p>
     <w:p>
@@ -2542,7 +2528,21 @@
         <w:ind w:left="576"/>
       </w:pPr>
       <w:r>
-        <w:t>Pri pokretanju spoja i samoga programa, odmah se pokreće logika kojom senzori prate udaljenost predmeta ispred sebe, te tim informacijama se određuje koji segmenti LCD zaslona će biti zatamnjeni (na uzor već postojećih parkirnih senzora).</w:t>
+        <w:t>U projekt je implementirano tri načina rada</w:t>
+      </w:r>
+      <w:r>
+        <w:t xml:space="preserve"> koji su u nastavku navedeni i opisani.</w:t>
+      </w:r>
+      <w:r>
+        <w:t xml:space="preserve"> Između njih se odabire pritiskom na gumb 4. Pritiskom na gumb se iz prvog načina rada prelazi u drugi, idućim pritiskom se prelazi u treći način rada, te se ponovnim pritiskom vraća u prvi način rada (te se tako petlja ponavlja).</w:t>
+      </w:r>
+    </w:p>
+    <w:p>
+      <w:pPr>
+        <w:ind w:left="576"/>
+      </w:pPr>
+      <w:r>
+        <w:t>Također implementiran je rad buzzer-a prema sljedećim pravilima:</w:t>
       </w:r>
     </w:p>
     <w:p>
@@ -2550,17 +2550,11 @@
         <w:pStyle w:val="ListParagraph"/>
         <w:numPr>
           <w:ilvl w:val="0"/>
-          <w:numId w:val="6"/>
+          <w:numId w:val="9"/>
         </w:numPr>
       </w:pPr>
       <w:r>
-        <w:t xml:space="preserve">Ako senzori ne </w:t>
-      </w:r>
-      <w:r>
-        <w:t>očitavaju</w:t>
-      </w:r>
-      <w:r>
-        <w:t xml:space="preserve"> predmet ispred sebe, sam zaslon ostaje potpuno prazan</w:t>
+        <w:t>Rad buzzera se uključuje/isključuje pritiskom na gumb 3 (reprezentacija podignute i spuštene ručne koćnice vozila).</w:t>
       </w:r>
     </w:p>
     <w:p>
@@ -2568,11 +2562,11 @@
         <w:pStyle w:val="ListParagraph"/>
         <w:numPr>
           <w:ilvl w:val="0"/>
-          <w:numId w:val="6"/>
+          <w:numId w:val="9"/>
         </w:numPr>
       </w:pPr>
       <w:r>
-        <w:t>Kada oba senzora odrede predmet na određenoj udaljenosti od sebe, ispuni se drugi (donji, y) red LCd zaslona. Ako samo jedan senzor odredi predmet, ispunjava se drugi red LCd zaslona samo na strani senzora u pitanju.</w:t>
+        <w:t>Ako senzor/i očitaju predmet na udaljenosti koja iznosi od 0 do 20% maksimalne udaljenosti (koju senzori mogu očitati), buzzer se konstantno oglašava.</w:t>
       </w:r>
     </w:p>
     <w:p>
@@ -2580,17 +2574,169 @@
         <w:pStyle w:val="ListParagraph"/>
         <w:numPr>
           <w:ilvl w:val="0"/>
-          <w:numId w:val="6"/>
+          <w:numId w:val="9"/>
         </w:numPr>
       </w:pPr>
       <w:r>
-        <w:t>Kada senzori odrede predmet na bliskoj udaljenosti, popunjava se prvi (gornji, x) red LCD zaslona, koristeći istu logiku popunjavanja cijelog reda ili određene strane prema navedenoj logici u drugom koraku, te se oglašava buzzer kao dodatno upozorenje „vozaču“.</w:t>
-      </w:r>
+        <w:t>Ako senzor/i očitaju predmet na udaljenosti koja iznosi od 20 do 40% maksimalne udaljenosti, buzzer se oglašava u intervalima od 50ms.</w:t>
+      </w:r>
+    </w:p>
+    <w:p>
+      <w:pPr>
+        <w:pStyle w:val="ListParagraph"/>
+        <w:numPr>
+          <w:ilvl w:val="0"/>
+          <w:numId w:val="9"/>
+        </w:numPr>
+      </w:pPr>
+      <w:r>
+        <w:t xml:space="preserve">Ako senzor/i očitaju predmet na udaljenosti koja iznosi od </w:t>
+      </w:r>
+      <w:r>
+        <w:t>40</w:t>
+      </w:r>
+      <w:r>
+        <w:t xml:space="preserve"> do </w:t>
+      </w:r>
+      <w:r>
+        <w:t>6</w:t>
+      </w:r>
+      <w:r>
+        <w:t xml:space="preserve">0% maksimalne udaljenosti, buzzer se oglašava u intervalima od </w:t>
+      </w:r>
+      <w:r>
+        <w:t>10</w:t>
+      </w:r>
+      <w:r>
+        <w:t>0ms</w:t>
+      </w:r>
+      <w:r>
+        <w:t>.</w:t>
+      </w:r>
+    </w:p>
+    <w:p>
+      <w:pPr>
+        <w:pStyle w:val="ListParagraph"/>
+        <w:numPr>
+          <w:ilvl w:val="0"/>
+          <w:numId w:val="9"/>
+        </w:numPr>
+      </w:pPr>
+      <w:r>
+        <w:t xml:space="preserve"> </w:t>
+      </w:r>
+      <w:r>
+        <w:t xml:space="preserve">Ako senzor/i očitaju predmet na udaljenosti koja iznosi od </w:t>
+      </w:r>
+      <w:r>
+        <w:t>6</w:t>
+      </w:r>
+      <w:r>
+        <w:t xml:space="preserve">0 do </w:t>
+      </w:r>
+      <w:r>
+        <w:t>8</w:t>
+      </w:r>
+      <w:r>
+        <w:t xml:space="preserve">0% maksimalne udaljenosti, buzzer se oglašava u intervalima od </w:t>
+      </w:r>
+      <w:r>
+        <w:t>1</w:t>
+      </w:r>
+      <w:r>
+        <w:t>50ms</w:t>
+      </w:r>
+      <w:r>
+        <w:t>.</w:t>
+      </w:r>
+    </w:p>
+    <w:p>
+      <w:pPr>
+        <w:pStyle w:val="ListParagraph"/>
+        <w:numPr>
+          <w:ilvl w:val="0"/>
+          <w:numId w:val="9"/>
+        </w:numPr>
+      </w:pPr>
+      <w:r>
+        <w:t xml:space="preserve">Ako senzor/i očitaju predmet na udaljenosti koja iznosi od </w:t>
+      </w:r>
+      <w:r>
+        <w:t>8</w:t>
+      </w:r>
+      <w:r>
+        <w:t xml:space="preserve">0 do </w:t>
+      </w:r>
+      <w:r>
+        <w:t>10</w:t>
+      </w:r>
+      <w:r>
+        <w:t xml:space="preserve">0% maksimalne udaljenosti, buzzer se oglašava u intervalima od </w:t>
+      </w:r>
+      <w:r>
+        <w:t>20</w:t>
+      </w:r>
+      <w:r>
+        <w:t>0ms</w:t>
+      </w:r>
+      <w:r>
+        <w:t>.</w:t>
+      </w:r>
+    </w:p>
+    <w:p>
+      <w:pPr>
+        <w:pStyle w:val="ListParagraph"/>
+        <w:numPr>
+          <w:ilvl w:val="0"/>
+          <w:numId w:val="9"/>
+        </w:numPr>
+      </w:pPr>
+      <w:r>
+        <w:t>Ako senzori ne očitavaju predmet, buzzer se ne oglašava.</w:t>
+      </w:r>
+    </w:p>
+    <w:p>
+      <w:pPr>
+        <w:pStyle w:val="Heading3"/>
+      </w:pPr>
+      <w:r>
+        <w:t>Prvi način rada</w:t>
+      </w:r>
+      <w:r>
+        <w:t xml:space="preserve"> </w:t>
+      </w:r>
+    </w:p>
+    <w:p>
+      <w:pPr>
+        <w:pStyle w:val="ListParagraph"/>
+        <w:ind w:left="1068"/>
+      </w:pPr>
+      <w:r>
+        <w:t>Ovaj način rada dijeli LCD zaslon na gornji i donji dio koji svaki pripada svome senzoru. Na početnom segmentu LCD-a je oznaka L (za lijevi senzor) ili R (za desni senzor).</w:t>
+      </w:r>
+    </w:p>
+    <w:p>
+      <w:pPr>
+        <w:pStyle w:val="ListParagraph"/>
+        <w:ind w:left="1068"/>
+      </w:pPr>
+      <w:r>
+        <w:t>Logika parking senzora vizualno zauzima segmente od šestog do petnaestnog u oba reda</w:t>
+      </w:r>
+      <w:r>
+        <w:t>, i to tako da se oznaka blizine predmetu pojavljuje na svakih 10% od maksimalne udaljenosti koju senzori mogu očitati.</w:t>
+      </w:r>
+    </w:p>
+    <w:p>
+      <w:pPr>
+        <w:pStyle w:val="ListParagraph"/>
+        <w:ind w:left="1068"/>
+      </w:pPr>
     </w:p>
     <w:p>
       <w:pPr>
         <w:keepNext/>
-        <w:ind w:left="576"/>
+        <w:ind w:left="708"/>
         <w:jc w:val="center"/>
       </w:pPr>
       <w:r>
@@ -2598,6 +2744,214 @@
           <w:noProof/>
         </w:rPr>
         <w:lastRenderedPageBreak/>
+        <w:drawing>
+          <wp:inline distT="0" distB="0" distL="0" distR="0" wp14:anchorId="2E4CE6EA" wp14:editId="574365F7">
+            <wp:extent cx="5676900" cy="4914900"/>
+            <wp:effectExtent l="0" t="0" r="0" b="0"/>
+            <wp:docPr id="3" name="Picture 3"/>
+            <wp:cNvGraphicFramePr>
+              <a:graphicFrameLocks xmlns:a="http://schemas.openxmlformats.org/drawingml/2006/main" noChangeAspect="1"/>
+            </wp:cNvGraphicFramePr>
+            <a:graphic xmlns:a="http://schemas.openxmlformats.org/drawingml/2006/main">
+              <a:graphicData uri="http://schemas.openxmlformats.org/drawingml/2006/picture">
+                <pic:pic xmlns:pic="http://schemas.openxmlformats.org/drawingml/2006/picture">
+                  <pic:nvPicPr>
+                    <pic:cNvPr id="1" name=""/>
+                    <pic:cNvPicPr/>
+                  </pic:nvPicPr>
+                  <pic:blipFill>
+                    <a:blip r:embed="rId15"/>
+                    <a:stretch>
+                      <a:fillRect/>
+                    </a:stretch>
+                  </pic:blipFill>
+                  <pic:spPr>
+                    <a:xfrm>
+                      <a:off x="0" y="0"/>
+                      <a:ext cx="5676900" cy="4914900"/>
+                    </a:xfrm>
+                    <a:prstGeom prst="rect">
+                      <a:avLst/>
+                    </a:prstGeom>
+                  </pic:spPr>
+                </pic:pic>
+              </a:graphicData>
+            </a:graphic>
+          </wp:inline>
+        </w:drawing>
+      </w:r>
+    </w:p>
+    <w:p>
+      <w:pPr>
+        <w:pStyle w:val="Caption"/>
+        <w:jc w:val="center"/>
+      </w:pPr>
+      <w:r>
+        <w:t xml:space="preserve">Slika </w:t>
+      </w:r>
+      <w:fldSimple w:instr=" SEQ Slika \* ARABIC ">
+        <w:r>
+          <w:rPr>
+            <w:noProof/>
+          </w:rPr>
+          <w:t>9</w:t>
+        </w:r>
+      </w:fldSimple>
+      <w:r>
+        <w:t>: Dijagram rada LCD-a (prvi način)</w:t>
+      </w:r>
+    </w:p>
+    <w:p>
+      <w:r>
+        <w:tab/>
+        <w:t>Pojašnjenje slike 8:</w:t>
+      </w:r>
+    </w:p>
+    <w:p>
+      <w:pPr>
+        <w:pStyle w:val="ListParagraph"/>
+        <w:numPr>
+          <w:ilvl w:val="0"/>
+          <w:numId w:val="10"/>
+        </w:numPr>
+      </w:pPr>
+      <w:r>
+        <w:t>Ako senzori ne očitavaju predmet, LCD zaslon prikazuje samo oznake L i R.</w:t>
+      </w:r>
+    </w:p>
+    <w:p>
+      <w:pPr>
+        <w:pStyle w:val="ListParagraph"/>
+        <w:ind w:left="1428"/>
+      </w:pPr>
+    </w:p>
+    <w:p>
+      <w:pPr>
+        <w:pStyle w:val="ListParagraph"/>
+        <w:numPr>
+          <w:ilvl w:val="0"/>
+          <w:numId w:val="10"/>
+        </w:numPr>
+      </w:pPr>
+      <w:r>
+        <w:t>Kada oba senzora očitaju predmet (u ovome primjeru na udaljenosti od 50% maksimalne koja može biti očitana), pojavljuju se korespondirajuće oznake.</w:t>
+      </w:r>
+    </w:p>
+    <w:p>
+      <w:pPr>
+        <w:pStyle w:val="ListParagraph"/>
+        <w:ind w:left="1428"/>
+      </w:pPr>
+    </w:p>
+    <w:p>
+      <w:pPr>
+        <w:pStyle w:val="ListParagraph"/>
+        <w:numPr>
+          <w:ilvl w:val="0"/>
+          <w:numId w:val="10"/>
+        </w:numPr>
+      </w:pPr>
+      <w:r>
+        <w:t>Kada senzori očitavaju različite udaljenosti predmeta, LCD prikazuje oznake senzora neovisno jedan od drugoga (u primjeru lijevi senzor očitava predmet direktno ispred sebe, dok desni senzor očitava predmet na 50% maksimalne udaljenosti).</w:t>
+      </w:r>
+    </w:p>
+    <w:p>
+      <w:pPr>
+        <w:pStyle w:val="ListParagraph"/>
+        <w:ind w:left="1428"/>
+      </w:pPr>
+    </w:p>
+    <w:p>
+      <w:pPr>
+        <w:pStyle w:val="ListParagraph"/>
+        <w:numPr>
+          <w:ilvl w:val="0"/>
+          <w:numId w:val="10"/>
+        </w:numPr>
+      </w:pPr>
+      <w:r>
+        <w:t>Ako oba senzora očitavaju predmet direktno ispred sebe, mjesta predodređena za oznake su potpuno ispunjena.</w:t>
+      </w:r>
+    </w:p>
+    <w:p>
+      <w:pPr>
+        <w:pStyle w:val="Heading3"/>
+      </w:pPr>
+      <w:r>
+        <w:t xml:space="preserve">Drugi način rada </w:t>
+      </w:r>
+    </w:p>
+    <w:p>
+      <w:pPr>
+        <w:ind w:left="576"/>
+      </w:pPr>
+      <w:r>
+        <w:t xml:space="preserve">Ovaj način rada je implementiran kao direktna kopija realističnih parking senzora koji se nalaze u osobnim vozilima. </w:t>
+      </w:r>
+    </w:p>
+    <w:p>
+      <w:pPr>
+        <w:ind w:left="576"/>
+      </w:pPr>
+      <w:r>
+        <w:lastRenderedPageBreak/>
+        <w:t xml:space="preserve">LCD zaslon je podijeljen na tri segmenta: </w:t>
+      </w:r>
+    </w:p>
+    <w:p>
+      <w:pPr>
+        <w:pStyle w:val="ListParagraph"/>
+        <w:numPr>
+          <w:ilvl w:val="0"/>
+          <w:numId w:val="11"/>
+        </w:numPr>
+      </w:pPr>
+      <w:r>
+        <w:t>Deset segmenata na lijevoj strani LCD zaslona (0-4 u prvome redu, 0-4 u drugome redu)</w:t>
+      </w:r>
+    </w:p>
+    <w:p>
+      <w:pPr>
+        <w:pStyle w:val="ListParagraph"/>
+        <w:numPr>
+          <w:ilvl w:val="0"/>
+          <w:numId w:val="11"/>
+        </w:numPr>
+      </w:pPr>
+      <w:r>
+        <w:t>Dvanaest segmenata u središtu LCD zaslona (5-10 u prvome redu, 5-10 u drugome redu)</w:t>
+      </w:r>
+    </w:p>
+    <w:p>
+      <w:pPr>
+        <w:pStyle w:val="ListParagraph"/>
+        <w:numPr>
+          <w:ilvl w:val="0"/>
+          <w:numId w:val="11"/>
+        </w:numPr>
+      </w:pPr>
+      <w:r>
+        <w:t>Deset segmenata na desnoj strani LCD zaslona (11-15 u prvome redu, 11-15 u drugome redu)</w:t>
+      </w:r>
+    </w:p>
+    <w:p>
+      <w:pPr>
+        <w:ind w:left="576"/>
+      </w:pPr>
+      <w:r>
+        <w:t>Lijevim segmentom zaslona upravlja izričito informacija lijevog senzora, desnim segmentom zaslona upravlja izričito informacija desnog senzora, a središnjim segmentom zaslona upravljaju oba senzora zajedno (tako da oba moraju očitavati predmet da bi se ispisale oznake).</w:t>
+      </w:r>
+    </w:p>
+    <w:p>
+      <w:pPr>
+        <w:keepNext/>
+        <w:ind w:left="576"/>
+        <w:jc w:val="center"/>
+      </w:pPr>
+      <w:r>
+        <w:rPr>
+          <w:noProof/>
+        </w:rPr>
         <w:drawing>
           <wp:inline distT="0" distB="0" distL="0" distR="0" wp14:anchorId="516CB314" wp14:editId="58A50116">
             <wp:extent cx="5731510" cy="4986020"/>
@@ -2614,7 +2968,7 @@
                     <pic:cNvPicPr/>
                   </pic:nvPicPr>
                   <pic:blipFill>
-                    <a:blip r:embed="rId14"/>
+                    <a:blip r:embed="rId16"/>
                     <a:stretch>
                       <a:fillRect/>
                     </a:stretch>
@@ -2643,32 +2997,19 @@
       <w:r>
         <w:t xml:space="preserve">Slika </w:t>
       </w:r>
-      <w:r>
-        <w:fldChar w:fldCharType="begin"/>
-      </w:r>
-      <w:r>
-        <w:instrText xml:space="preserve"> SEQ Slika \* ARABIC </w:instrText>
-      </w:r>
-      <w:r>
-        <w:fldChar w:fldCharType="separate"/>
-      </w:r>
-      <w:r>
-        <w:rPr>
-          <w:noProof/>
-        </w:rPr>
-        <w:t>8</w:t>
-      </w:r>
-      <w:r>
-        <w:fldChar w:fldCharType="end"/>
-      </w:r>
-      <w:r>
-        <w:t xml:space="preserve">: Dijagram rada </w:t>
-      </w:r>
-      <w:r>
-        <w:t xml:space="preserve">LCD </w:t>
-      </w:r>
-      <w:r>
-        <w:t>zaslona</w:t>
+      <w:fldSimple w:instr=" SEQ Slika \* ARABIC ">
+        <w:r>
+          <w:rPr>
+            <w:noProof/>
+          </w:rPr>
+          <w:t>10</w:t>
+        </w:r>
+      </w:fldSimple>
+      <w:r>
+        <w:t xml:space="preserve">: Dijagram </w:t>
+      </w:r>
+      <w:r>
+        <w:t>rada LCD-a (drugi način)</w:t>
       </w:r>
     </w:p>
     <w:p>
@@ -2679,7 +3020,35 @@
     <w:p>
       <w:r>
         <w:tab/>
-        <w:t>Pojašnjenje Slike 8:</w:t>
+        <w:t xml:space="preserve">Pojašnjenje </w:t>
+      </w:r>
+      <w:r>
+        <w:t>s</w:t>
+      </w:r>
+      <w:r>
+        <w:t xml:space="preserve">like </w:t>
+      </w:r>
+      <w:r>
+        <w:t>9</w:t>
+      </w:r>
+      <w:r>
+        <w:t>:</w:t>
+      </w:r>
+    </w:p>
+    <w:p>
+      <w:pPr>
+        <w:pStyle w:val="ListParagraph"/>
+        <w:numPr>
+          <w:ilvl w:val="0"/>
+          <w:numId w:val="12"/>
+        </w:numPr>
+      </w:pPr>
+      <w:r>
+        <w:lastRenderedPageBreak/>
+        <w:t>I</w:t>
+      </w:r>
+      <w:r>
+        <w:t>spred oba senzora se ne nalazi predmet koji je na udaljenosti koja se može očitati.</w:t>
       </w:r>
     </w:p>
     <w:p>
@@ -2687,13 +3056,13 @@
         <w:ind w:left="708"/>
       </w:pPr>
       <w:r>
-        <w:t xml:space="preserve">Situacija 1): ispred oba senzora se ne nalazi predmet koji je na udaljenosti koja se može </w:t>
-      </w:r>
-      <w:r>
-        <w:t>očitati</w:t>
-      </w:r>
-      <w:r>
-        <w:t>.</w:t>
+        <w:t xml:space="preserve">2) </w:t>
+      </w:r>
+      <w:r>
+        <w:t xml:space="preserve"> I</w:t>
+      </w:r>
+      <w:r>
+        <w:t>spred oba senzora se nalazi predmet koji očitavaju na udaljenosti koja se može očitati, ali još nije rizična za „vozača“ ili „vozilo“.</w:t>
       </w:r>
     </w:p>
     <w:p>
@@ -2701,13 +3070,13 @@
         <w:ind w:left="708"/>
       </w:pPr>
       <w:r>
-        <w:t xml:space="preserve">Situacija 2): ispred oba senzora se nalazi predmet koji očitavaju na udaljenosti koja se može </w:t>
-      </w:r>
-      <w:r>
-        <w:t>očitati</w:t>
-      </w:r>
-      <w:r>
-        <w:t>, ali još nije rizična za „vozača“ ili „vozilo“.</w:t>
+        <w:t xml:space="preserve">3) </w:t>
+      </w:r>
+      <w:r>
+        <w:t xml:space="preserve"> I</w:t>
+      </w:r>
+      <w:r>
+        <w:t>spred samo lijevog senzora se nalazi predmet koji je na udaljenosti koja se može očitati.</w:t>
       </w:r>
     </w:p>
     <w:p>
@@ -2715,13 +3084,13 @@
         <w:ind w:left="708"/>
       </w:pPr>
       <w:r>
-        <w:t xml:space="preserve">Situacija 3): ispred samo lijevog senzora se nalazi predmet koji je na udaljenosti koja se može </w:t>
-      </w:r>
-      <w:r>
-        <w:t>očitati</w:t>
-      </w:r>
-      <w:r>
-        <w:t>.</w:t>
+        <w:t xml:space="preserve">4) </w:t>
+      </w:r>
+      <w:r>
+        <w:t xml:space="preserve"> I</w:t>
+      </w:r>
+      <w:r>
+        <w:t>spred samo desnog senzora se nalazi predmet koji se nalazi na rizičnoj udajenosti.</w:t>
       </w:r>
     </w:p>
     <w:p>
@@ -2729,15 +3098,13 @@
         <w:ind w:left="708"/>
       </w:pPr>
       <w:r>
-        <w:t>Situacija 4): ispred samo desnog senzora se nalazi predmet koji se nalazi na rizičnoj udajenosti.</w:t>
-      </w:r>
-    </w:p>
-    <w:p>
-      <w:pPr>
-        <w:ind w:left="708"/>
-      </w:pPr>
-      <w:r>
-        <w:t>Situacija 5): ispred oba senzora se nalazi predmet koji je na</w:t>
+        <w:t xml:space="preserve">5) </w:t>
+      </w:r>
+      <w:r>
+        <w:t xml:space="preserve"> I</w:t>
+      </w:r>
+      <w:r>
+        <w:t>spred oba senzora se nalazi predmet koji je na</w:t>
       </w:r>
       <w:r>
         <w:t xml:space="preserve"> </w:t>
@@ -2748,10 +3115,25 @@
     </w:p>
     <w:p>
       <w:pPr>
+        <w:pStyle w:val="Heading3"/>
+      </w:pPr>
+      <w:r>
+        <w:t xml:space="preserve">Treći način rada </w:t>
+      </w:r>
+    </w:p>
+    <w:p>
+      <w:pPr>
+        <w:ind w:left="576"/>
+      </w:pPr>
+      <w:r>
+        <w:t>U ovome načinu rada imamo samo eksplicitan prikaz informacija koje senzori pružaju.</w:t>
+      </w:r>
+    </w:p>
+    <w:p>
+      <w:pPr>
         <w:pStyle w:val="Heading2"/>
       </w:pPr>
       <w:r>
-        <w:lastRenderedPageBreak/>
         <w:t xml:space="preserve">Susretanje problema </w:t>
       </w:r>
       <w:r>
@@ -2789,7 +3171,7 @@
       <w:r>
         <w:t xml:space="preserve">[1]: službeni datasheet Atmega16A pločice, preuzet sa stranice kolegija na Merlinu (može se preuzeti s: </w:t>
       </w:r>
-      <w:hyperlink r:id="rId15" w:history="1">
+      <w:hyperlink r:id="rId17" w:history="1">
         <w:r>
           <w:rPr>
             <w:rStyle w:val="Hyperlink"/>
@@ -2808,7 +3190,7 @@
       <w:r>
         <w:t xml:space="preserve">[2]: službene dokumentacije za komponentu LCd zaslon, preuzet sa stranice kolegija na Merlinu (slična dokumentacija se može preuzeti s: </w:t>
       </w:r>
-      <w:hyperlink r:id="rId16" w:history="1">
+      <w:hyperlink r:id="rId18" w:history="1">
         <w:r>
           <w:rPr>
             <w:rStyle w:val="Hyperlink"/>
@@ -2827,7 +3209,7 @@
       <w:r>
         <w:t xml:space="preserve">[3]: dokumentacija za komponentu ultrazvučni senzor HC-SR04 (mođe se preuzeti s: </w:t>
       </w:r>
-      <w:hyperlink r:id="rId17" w:history="1">
+      <w:hyperlink r:id="rId19" w:history="1">
         <w:r>
           <w:rPr>
             <w:rStyle w:val="Hyperlink"/>
@@ -2956,6 +3338,208 @@
     </w:lvl>
   </w:abstractNum>
   <w:abstractNum w:abstractNumId="1" w15:restartNumberingAfterBreak="0">
+    <w:nsid w:val="06AF0FE7"/>
+    <w:multiLevelType w:val="hybridMultilevel"/>
+    <w:tmpl w:val="98F8D11A"/>
+    <w:lvl w:ilvl="0" w:tplc="041A0001">
+      <w:start w:val="1"/>
+      <w:numFmt w:val="bullet"/>
+      <w:lvlText w:val=""/>
+      <w:lvlJc w:val="left"/>
+      <w:pPr>
+        <w:ind w:left="1431" w:hanging="360"/>
+      </w:pPr>
+      <w:rPr>
+        <w:rFonts w:ascii="Symbol" w:hAnsi="Symbol" w:hint="default"/>
+      </w:rPr>
+    </w:lvl>
+    <w:lvl w:ilvl="1" w:tplc="041A0003" w:tentative="1">
+      <w:start w:val="1"/>
+      <w:numFmt w:val="bullet"/>
+      <w:lvlText w:val="o"/>
+      <w:lvlJc w:val="left"/>
+      <w:pPr>
+        <w:ind w:left="2151" w:hanging="360"/>
+      </w:pPr>
+      <w:rPr>
+        <w:rFonts w:ascii="Courier New" w:hAnsi="Courier New" w:cs="Courier New" w:hint="default"/>
+      </w:rPr>
+    </w:lvl>
+    <w:lvl w:ilvl="2" w:tplc="041A0005" w:tentative="1">
+      <w:start w:val="1"/>
+      <w:numFmt w:val="bullet"/>
+      <w:lvlText w:val=""/>
+      <w:lvlJc w:val="left"/>
+      <w:pPr>
+        <w:ind w:left="2871" w:hanging="360"/>
+      </w:pPr>
+      <w:rPr>
+        <w:rFonts w:ascii="Wingdings" w:hAnsi="Wingdings" w:hint="default"/>
+      </w:rPr>
+    </w:lvl>
+    <w:lvl w:ilvl="3" w:tplc="041A0001" w:tentative="1">
+      <w:start w:val="1"/>
+      <w:numFmt w:val="bullet"/>
+      <w:lvlText w:val=""/>
+      <w:lvlJc w:val="left"/>
+      <w:pPr>
+        <w:ind w:left="3591" w:hanging="360"/>
+      </w:pPr>
+      <w:rPr>
+        <w:rFonts w:ascii="Symbol" w:hAnsi="Symbol" w:hint="default"/>
+      </w:rPr>
+    </w:lvl>
+    <w:lvl w:ilvl="4" w:tplc="041A0003" w:tentative="1">
+      <w:start w:val="1"/>
+      <w:numFmt w:val="bullet"/>
+      <w:lvlText w:val="o"/>
+      <w:lvlJc w:val="left"/>
+      <w:pPr>
+        <w:ind w:left="4311" w:hanging="360"/>
+      </w:pPr>
+      <w:rPr>
+        <w:rFonts w:ascii="Courier New" w:hAnsi="Courier New" w:cs="Courier New" w:hint="default"/>
+      </w:rPr>
+    </w:lvl>
+    <w:lvl w:ilvl="5" w:tplc="041A0005" w:tentative="1">
+      <w:start w:val="1"/>
+      <w:numFmt w:val="bullet"/>
+      <w:lvlText w:val=""/>
+      <w:lvlJc w:val="left"/>
+      <w:pPr>
+        <w:ind w:left="5031" w:hanging="360"/>
+      </w:pPr>
+      <w:rPr>
+        <w:rFonts w:ascii="Wingdings" w:hAnsi="Wingdings" w:hint="default"/>
+      </w:rPr>
+    </w:lvl>
+    <w:lvl w:ilvl="6" w:tplc="041A0001" w:tentative="1">
+      <w:start w:val="1"/>
+      <w:numFmt w:val="bullet"/>
+      <w:lvlText w:val=""/>
+      <w:lvlJc w:val="left"/>
+      <w:pPr>
+        <w:ind w:left="5751" w:hanging="360"/>
+      </w:pPr>
+      <w:rPr>
+        <w:rFonts w:ascii="Symbol" w:hAnsi="Symbol" w:hint="default"/>
+      </w:rPr>
+    </w:lvl>
+    <w:lvl w:ilvl="7" w:tplc="041A0003" w:tentative="1">
+      <w:start w:val="1"/>
+      <w:numFmt w:val="bullet"/>
+      <w:lvlText w:val="o"/>
+      <w:lvlJc w:val="left"/>
+      <w:pPr>
+        <w:ind w:left="6471" w:hanging="360"/>
+      </w:pPr>
+      <w:rPr>
+        <w:rFonts w:ascii="Courier New" w:hAnsi="Courier New" w:cs="Courier New" w:hint="default"/>
+      </w:rPr>
+    </w:lvl>
+    <w:lvl w:ilvl="8" w:tplc="041A0005" w:tentative="1">
+      <w:start w:val="1"/>
+      <w:numFmt w:val="bullet"/>
+      <w:lvlText w:val=""/>
+      <w:lvlJc w:val="left"/>
+      <w:pPr>
+        <w:ind w:left="7191" w:hanging="360"/>
+      </w:pPr>
+      <w:rPr>
+        <w:rFonts w:ascii="Wingdings" w:hAnsi="Wingdings" w:hint="default"/>
+      </w:rPr>
+    </w:lvl>
+  </w:abstractNum>
+  <w:abstractNum w:abstractNumId="2" w15:restartNumberingAfterBreak="0">
+    <w:nsid w:val="07C42850"/>
+    <w:multiLevelType w:val="hybridMultilevel"/>
+    <w:tmpl w:val="0E3444A0"/>
+    <w:lvl w:ilvl="0" w:tplc="CF964776">
+      <w:start w:val="1"/>
+      <w:numFmt w:val="decimal"/>
+      <w:lvlText w:val="%1)"/>
+      <w:lvlJc w:val="left"/>
+      <w:pPr>
+        <w:ind w:left="1068" w:hanging="360"/>
+      </w:pPr>
+      <w:rPr>
+        <w:rFonts w:hint="default"/>
+      </w:rPr>
+    </w:lvl>
+    <w:lvl w:ilvl="1" w:tplc="041A0019" w:tentative="1">
+      <w:start w:val="1"/>
+      <w:numFmt w:val="lowerLetter"/>
+      <w:lvlText w:val="%2."/>
+      <w:lvlJc w:val="left"/>
+      <w:pPr>
+        <w:ind w:left="1788" w:hanging="360"/>
+      </w:pPr>
+    </w:lvl>
+    <w:lvl w:ilvl="2" w:tplc="041A001B" w:tentative="1">
+      <w:start w:val="1"/>
+      <w:numFmt w:val="lowerRoman"/>
+      <w:lvlText w:val="%3."/>
+      <w:lvlJc w:val="right"/>
+      <w:pPr>
+        <w:ind w:left="2508" w:hanging="180"/>
+      </w:pPr>
+    </w:lvl>
+    <w:lvl w:ilvl="3" w:tplc="041A000F" w:tentative="1">
+      <w:start w:val="1"/>
+      <w:numFmt w:val="decimal"/>
+      <w:lvlText w:val="%4."/>
+      <w:lvlJc w:val="left"/>
+      <w:pPr>
+        <w:ind w:left="3228" w:hanging="360"/>
+      </w:pPr>
+    </w:lvl>
+    <w:lvl w:ilvl="4" w:tplc="041A0019" w:tentative="1">
+      <w:start w:val="1"/>
+      <w:numFmt w:val="lowerLetter"/>
+      <w:lvlText w:val="%5."/>
+      <w:lvlJc w:val="left"/>
+      <w:pPr>
+        <w:ind w:left="3948" w:hanging="360"/>
+      </w:pPr>
+    </w:lvl>
+    <w:lvl w:ilvl="5" w:tplc="041A001B" w:tentative="1">
+      <w:start w:val="1"/>
+      <w:numFmt w:val="lowerRoman"/>
+      <w:lvlText w:val="%6."/>
+      <w:lvlJc w:val="right"/>
+      <w:pPr>
+        <w:ind w:left="4668" w:hanging="180"/>
+      </w:pPr>
+    </w:lvl>
+    <w:lvl w:ilvl="6" w:tplc="041A000F" w:tentative="1">
+      <w:start w:val="1"/>
+      <w:numFmt w:val="decimal"/>
+      <w:lvlText w:val="%7."/>
+      <w:lvlJc w:val="left"/>
+      <w:pPr>
+        <w:ind w:left="5388" w:hanging="360"/>
+      </w:pPr>
+    </w:lvl>
+    <w:lvl w:ilvl="7" w:tplc="041A0019" w:tentative="1">
+      <w:start w:val="1"/>
+      <w:numFmt w:val="lowerLetter"/>
+      <w:lvlText w:val="%8."/>
+      <w:lvlJc w:val="left"/>
+      <w:pPr>
+        <w:ind w:left="6108" w:hanging="360"/>
+      </w:pPr>
+    </w:lvl>
+    <w:lvl w:ilvl="8" w:tplc="041A001B" w:tentative="1">
+      <w:start w:val="1"/>
+      <w:numFmt w:val="lowerRoman"/>
+      <w:lvlText w:val="%9."/>
+      <w:lvlJc w:val="right"/>
+      <w:pPr>
+        <w:ind w:left="6828" w:hanging="180"/>
+      </w:pPr>
+    </w:lvl>
+  </w:abstractNum>
+  <w:abstractNum w:abstractNumId="3" w15:restartNumberingAfterBreak="0">
     <w:nsid w:val="0B2C46F0"/>
     <w:multiLevelType w:val="hybridMultilevel"/>
     <w:tmpl w:val="F12265FE"/>
@@ -3044,7 +3628,96 @@
       </w:pPr>
     </w:lvl>
   </w:abstractNum>
-  <w:abstractNum w:abstractNumId="2" w15:restartNumberingAfterBreak="0">
+  <w:abstractNum w:abstractNumId="4" w15:restartNumberingAfterBreak="0">
+    <w:nsid w:val="0D6475AB"/>
+    <w:multiLevelType w:val="hybridMultilevel"/>
+    <w:tmpl w:val="58145480"/>
+    <w:lvl w:ilvl="0" w:tplc="A360492A">
+      <w:start w:val="1"/>
+      <w:numFmt w:val="decimal"/>
+      <w:lvlText w:val="%1)"/>
+      <w:lvlJc w:val="left"/>
+      <w:pPr>
+        <w:ind w:left="1428" w:hanging="360"/>
+      </w:pPr>
+      <w:rPr>
+        <w:rFonts w:hint="default"/>
+      </w:rPr>
+    </w:lvl>
+    <w:lvl w:ilvl="1" w:tplc="041A0019" w:tentative="1">
+      <w:start w:val="1"/>
+      <w:numFmt w:val="lowerLetter"/>
+      <w:lvlText w:val="%2."/>
+      <w:lvlJc w:val="left"/>
+      <w:pPr>
+        <w:ind w:left="2148" w:hanging="360"/>
+      </w:pPr>
+    </w:lvl>
+    <w:lvl w:ilvl="2" w:tplc="041A001B" w:tentative="1">
+      <w:start w:val="1"/>
+      <w:numFmt w:val="lowerRoman"/>
+      <w:lvlText w:val="%3."/>
+      <w:lvlJc w:val="right"/>
+      <w:pPr>
+        <w:ind w:left="2868" w:hanging="180"/>
+      </w:pPr>
+    </w:lvl>
+    <w:lvl w:ilvl="3" w:tplc="041A000F" w:tentative="1">
+      <w:start w:val="1"/>
+      <w:numFmt w:val="decimal"/>
+      <w:lvlText w:val="%4."/>
+      <w:lvlJc w:val="left"/>
+      <w:pPr>
+        <w:ind w:left="3588" w:hanging="360"/>
+      </w:pPr>
+    </w:lvl>
+    <w:lvl w:ilvl="4" w:tplc="041A0019" w:tentative="1">
+      <w:start w:val="1"/>
+      <w:numFmt w:val="lowerLetter"/>
+      <w:lvlText w:val="%5."/>
+      <w:lvlJc w:val="left"/>
+      <w:pPr>
+        <w:ind w:left="4308" w:hanging="360"/>
+      </w:pPr>
+    </w:lvl>
+    <w:lvl w:ilvl="5" w:tplc="041A001B" w:tentative="1">
+      <w:start w:val="1"/>
+      <w:numFmt w:val="lowerRoman"/>
+      <w:lvlText w:val="%6."/>
+      <w:lvlJc w:val="right"/>
+      <w:pPr>
+        <w:ind w:left="5028" w:hanging="180"/>
+      </w:pPr>
+    </w:lvl>
+    <w:lvl w:ilvl="6" w:tplc="041A000F" w:tentative="1">
+      <w:start w:val="1"/>
+      <w:numFmt w:val="decimal"/>
+      <w:lvlText w:val="%7."/>
+      <w:lvlJc w:val="left"/>
+      <w:pPr>
+        <w:ind w:left="5748" w:hanging="360"/>
+      </w:pPr>
+    </w:lvl>
+    <w:lvl w:ilvl="7" w:tplc="041A0019" w:tentative="1">
+      <w:start w:val="1"/>
+      <w:numFmt w:val="lowerLetter"/>
+      <w:lvlText w:val="%8."/>
+      <w:lvlJc w:val="left"/>
+      <w:pPr>
+        <w:ind w:left="6468" w:hanging="360"/>
+      </w:pPr>
+    </w:lvl>
+    <w:lvl w:ilvl="8" w:tplc="041A001B" w:tentative="1">
+      <w:start w:val="1"/>
+      <w:numFmt w:val="lowerRoman"/>
+      <w:lvlText w:val="%9."/>
+      <w:lvlJc w:val="right"/>
+      <w:pPr>
+        <w:ind w:left="7188" w:hanging="180"/>
+      </w:pPr>
+    </w:lvl>
+  </w:abstractNum>
+  <w:abstractNum w:abstractNumId="5" w15:restartNumberingAfterBreak="0">
     <w:nsid w:val="0E923116"/>
     <w:multiLevelType w:val="hybridMultilevel"/>
     <w:tmpl w:val="2C50460C"/>
@@ -3133,7 +3806,322 @@
       </w:pPr>
     </w:lvl>
   </w:abstractNum>
-  <w:abstractNum w:abstractNumId="3" w15:restartNumberingAfterBreak="0">
+  <w:abstractNum w:abstractNumId="6" w15:restartNumberingAfterBreak="0">
+    <w:nsid w:val="1D7E1BAB"/>
+    <w:multiLevelType w:val="hybridMultilevel"/>
+    <w:tmpl w:val="59DA9A84"/>
+    <w:lvl w:ilvl="0" w:tplc="5CF8E9FE">
+      <w:start w:val="1"/>
+      <w:numFmt w:val="decimal"/>
+      <w:lvlText w:val="%1)"/>
+      <w:lvlJc w:val="left"/>
+      <w:pPr>
+        <w:ind w:left="1068" w:hanging="360"/>
+      </w:pPr>
+      <w:rPr>
+        <w:rFonts w:hint="default"/>
+      </w:rPr>
+    </w:lvl>
+    <w:lvl w:ilvl="1" w:tplc="041A0019" w:tentative="1">
+      <w:start w:val="1"/>
+      <w:numFmt w:val="lowerLetter"/>
+      <w:lvlText w:val="%2."/>
+      <w:lvlJc w:val="left"/>
+      <w:pPr>
+        <w:ind w:left="1788" w:hanging="360"/>
+      </w:pPr>
+    </w:lvl>
+    <w:lvl w:ilvl="2" w:tplc="041A001B" w:tentative="1">
+      <w:start w:val="1"/>
+      <w:numFmt w:val="lowerRoman"/>
+      <w:lvlText w:val="%3."/>
+      <w:lvlJc w:val="right"/>
+      <w:pPr>
+        <w:ind w:left="2508" w:hanging="180"/>
+      </w:pPr>
+    </w:lvl>
+    <w:lvl w:ilvl="3" w:tplc="041A000F" w:tentative="1">
+      <w:start w:val="1"/>
+      <w:numFmt w:val="decimal"/>
+      <w:lvlText w:val="%4."/>
+      <w:lvlJc w:val="left"/>
+      <w:pPr>
+        <w:ind w:left="3228" w:hanging="360"/>
+      </w:pPr>
+    </w:lvl>
+    <w:lvl w:ilvl="4" w:tplc="041A0019" w:tentative="1">
+      <w:start w:val="1"/>
+      <w:numFmt w:val="lowerLetter"/>
+      <w:lvlText w:val="%5."/>
+      <w:lvlJc w:val="left"/>
+      <w:pPr>
+        <w:ind w:left="3948" w:hanging="360"/>
+      </w:pPr>
+    </w:lvl>
+    <w:lvl w:ilvl="5" w:tplc="041A001B" w:tentative="1">
+      <w:start w:val="1"/>
+      <w:numFmt w:val="lowerRoman"/>
+      <w:lvlText w:val="%6."/>
+      <w:lvlJc w:val="right"/>
+      <w:pPr>
+        <w:ind w:left="4668" w:hanging="180"/>
+      </w:pPr>
+    </w:lvl>
+    <w:lvl w:ilvl="6" w:tplc="041A000F" w:tentative="1">
+      <w:start w:val="1"/>
+      <w:numFmt w:val="decimal"/>
+      <w:lvlText w:val="%7."/>
+      <w:lvlJc w:val="left"/>
+      <w:pPr>
+        <w:ind w:left="5388" w:hanging="360"/>
+      </w:pPr>
+    </w:lvl>
+    <w:lvl w:ilvl="7" w:tplc="041A0019" w:tentative="1">
+      <w:start w:val="1"/>
+      <w:numFmt w:val="lowerLetter"/>
+      <w:lvlText w:val="%8."/>
+      <w:lvlJc w:val="left"/>
+      <w:pPr>
+        <w:ind w:left="6108" w:hanging="360"/>
+      </w:pPr>
+    </w:lvl>
+    <w:lvl w:ilvl="8" w:tplc="041A001B" w:tentative="1">
+      <w:start w:val="1"/>
+      <w:numFmt w:val="lowerRoman"/>
+      <w:lvlText w:val="%9."/>
+      <w:lvlJc w:val="right"/>
+      <w:pPr>
+        <w:ind w:left="6828" w:hanging="180"/>
+      </w:pPr>
+    </w:lvl>
+  </w:abstractNum>
+  <w:abstractNum w:abstractNumId="7" w15:restartNumberingAfterBreak="0">
+    <w:nsid w:val="32C27860"/>
+    <w:multiLevelType w:val="hybridMultilevel"/>
+    <w:tmpl w:val="BAB8CE58"/>
+    <w:lvl w:ilvl="0" w:tplc="041A0001">
+      <w:start w:val="1"/>
+      <w:numFmt w:val="bullet"/>
+      <w:lvlText w:val=""/>
+      <w:lvlJc w:val="left"/>
+      <w:pPr>
+        <w:ind w:left="1431" w:hanging="360"/>
+      </w:pPr>
+      <w:rPr>
+        <w:rFonts w:ascii="Symbol" w:hAnsi="Symbol" w:hint="default"/>
+      </w:rPr>
+    </w:lvl>
+    <w:lvl w:ilvl="1" w:tplc="041A0003" w:tentative="1">
+      <w:start w:val="1"/>
+      <w:numFmt w:val="bullet"/>
+      <w:lvlText w:val="o"/>
+      <w:lvlJc w:val="left"/>
+      <w:pPr>
+        <w:ind w:left="2151" w:hanging="360"/>
+      </w:pPr>
+      <w:rPr>
+        <w:rFonts w:ascii="Courier New" w:hAnsi="Courier New" w:cs="Courier New" w:hint="default"/>
+      </w:rPr>
+    </w:lvl>
+    <w:lvl w:ilvl="2" w:tplc="041A0005" w:tentative="1">
+      <w:start w:val="1"/>
+      <w:numFmt w:val="bullet"/>
+      <w:lvlText w:val=""/>
+      <w:lvlJc w:val="left"/>
+      <w:pPr>
+        <w:ind w:left="2871" w:hanging="360"/>
+      </w:pPr>
+      <w:rPr>
+        <w:rFonts w:ascii="Wingdings" w:hAnsi="Wingdings" w:hint="default"/>
+      </w:rPr>
+    </w:lvl>
+    <w:lvl w:ilvl="3" w:tplc="041A0001" w:tentative="1">
+      <w:start w:val="1"/>
+      <w:numFmt w:val="bullet"/>
+      <w:lvlText w:val=""/>
+      <w:lvlJc w:val="left"/>
+      <w:pPr>
+        <w:ind w:left="3591" w:hanging="360"/>
+      </w:pPr>
+      <w:rPr>
+        <w:rFonts w:ascii="Symbol" w:hAnsi="Symbol" w:hint="default"/>
+      </w:rPr>
+    </w:lvl>
+    <w:lvl w:ilvl="4" w:tplc="041A0003" w:tentative="1">
+      <w:start w:val="1"/>
+      <w:numFmt w:val="bullet"/>
+      <w:lvlText w:val="o"/>
+      <w:lvlJc w:val="left"/>
+      <w:pPr>
+        <w:ind w:left="4311" w:hanging="360"/>
+      </w:pPr>
+      <w:rPr>
+        <w:rFonts w:ascii="Courier New" w:hAnsi="Courier New" w:cs="Courier New" w:hint="default"/>
+      </w:rPr>
+    </w:lvl>
+    <w:lvl w:ilvl="5" w:tplc="041A0005" w:tentative="1">
+      <w:start w:val="1"/>
+      <w:numFmt w:val="bullet"/>
+      <w:lvlText w:val=""/>
+      <w:lvlJc w:val="left"/>
+      <w:pPr>
+        <w:ind w:left="5031" w:hanging="360"/>
+      </w:pPr>
+      <w:rPr>
+        <w:rFonts w:ascii="Wingdings" w:hAnsi="Wingdings" w:hint="default"/>
+      </w:rPr>
+    </w:lvl>
+    <w:lvl w:ilvl="6" w:tplc="041A0001" w:tentative="1">
+      <w:start w:val="1"/>
+      <w:numFmt w:val="bullet"/>
+      <w:lvlText w:val=""/>
+      <w:lvlJc w:val="left"/>
+      <w:pPr>
+        <w:ind w:left="5751" w:hanging="360"/>
+      </w:pPr>
+      <w:rPr>
+        <w:rFonts w:ascii="Symbol" w:hAnsi="Symbol" w:hint="default"/>
+      </w:rPr>
+    </w:lvl>
+    <w:lvl w:ilvl="7" w:tplc="041A0003" w:tentative="1">
+      <w:start w:val="1"/>
+      <w:numFmt w:val="bullet"/>
+      <w:lvlText w:val="o"/>
+      <w:lvlJc w:val="left"/>
+      <w:pPr>
+        <w:ind w:left="6471" w:hanging="360"/>
+      </w:pPr>
+      <w:rPr>
+        <w:rFonts w:ascii="Courier New" w:hAnsi="Courier New" w:cs="Courier New" w:hint="default"/>
+      </w:rPr>
+    </w:lvl>
+    <w:lvl w:ilvl="8" w:tplc="041A0005" w:tentative="1">
+      <w:start w:val="1"/>
+      <w:numFmt w:val="bullet"/>
+      <w:lvlText w:val=""/>
+      <w:lvlJc w:val="left"/>
+      <w:pPr>
+        <w:ind w:left="7191" w:hanging="360"/>
+      </w:pPr>
+      <w:rPr>
+        <w:rFonts w:ascii="Wingdings" w:hAnsi="Wingdings" w:hint="default"/>
+      </w:rPr>
+    </w:lvl>
+  </w:abstractNum>
+  <w:abstractNum w:abstractNumId="8" w15:restartNumberingAfterBreak="0">
+    <w:nsid w:val="4E404585"/>
+    <w:multiLevelType w:val="hybridMultilevel"/>
+    <w:tmpl w:val="8ECEDDCC"/>
+    <w:lvl w:ilvl="0" w:tplc="041A0001">
+      <w:start w:val="1"/>
+      <w:numFmt w:val="bullet"/>
+      <w:lvlText w:val=""/>
+      <w:lvlJc w:val="left"/>
+      <w:pPr>
+        <w:ind w:left="1296" w:hanging="360"/>
+      </w:pPr>
+      <w:rPr>
+        <w:rFonts w:ascii="Symbol" w:hAnsi="Symbol" w:hint="default"/>
+      </w:rPr>
+    </w:lvl>
+    <w:lvl w:ilvl="1" w:tplc="041A0003" w:tentative="1">
+      <w:start w:val="1"/>
+      <w:numFmt w:val="bullet"/>
+      <w:lvlText w:val="o"/>
+      <w:lvlJc w:val="left"/>
+      <w:pPr>
+        <w:ind w:left="2016" w:hanging="360"/>
+      </w:pPr>
+      <w:rPr>
+        <w:rFonts w:ascii="Courier New" w:hAnsi="Courier New" w:cs="Courier New" w:hint="default"/>
+      </w:rPr>
+    </w:lvl>
+    <w:lvl w:ilvl="2" w:tplc="041A0005" w:tentative="1">
+      <w:start w:val="1"/>
+      <w:numFmt w:val="bullet"/>
+      <w:lvlText w:val=""/>
+      <w:lvlJc w:val="left"/>
+      <w:pPr>
+        <w:ind w:left="2736" w:hanging="360"/>
+      </w:pPr>
+      <w:rPr>
+        <w:rFonts w:ascii="Wingdings" w:hAnsi="Wingdings" w:hint="default"/>
+      </w:rPr>
+    </w:lvl>
+    <w:lvl w:ilvl="3" w:tplc="041A0001" w:tentative="1">
+      <w:start w:val="1"/>
+      <w:numFmt w:val="bullet"/>
+      <w:lvlText w:val=""/>
+      <w:lvlJc w:val="left"/>
+      <w:pPr>
+        <w:ind w:left="3456" w:hanging="360"/>
+      </w:pPr>
+      <w:rPr>
+        <w:rFonts w:ascii="Symbol" w:hAnsi="Symbol" w:hint="default"/>
+      </w:rPr>
+    </w:lvl>
+    <w:lvl w:ilvl="4" w:tplc="041A0003" w:tentative="1">
+      <w:start w:val="1"/>
+      <w:numFmt w:val="bullet"/>
+      <w:lvlText w:val="o"/>
+      <w:lvlJc w:val="left"/>
+      <w:pPr>
+        <w:ind w:left="4176" w:hanging="360"/>
+      </w:pPr>
+      <w:rPr>
+        <w:rFonts w:ascii="Courier New" w:hAnsi="Courier New" w:cs="Courier New" w:hint="default"/>
+      </w:rPr>
+    </w:lvl>
+    <w:lvl w:ilvl="5" w:tplc="041A0005" w:tentative="1">
+      <w:start w:val="1"/>
+      <w:numFmt w:val="bullet"/>
+      <w:lvlText w:val=""/>
+      <w:lvlJc w:val="left"/>
+      <w:pPr>
+        <w:ind w:left="4896" w:hanging="360"/>
+      </w:pPr>
+      <w:rPr>
+        <w:rFonts w:ascii="Wingdings" w:hAnsi="Wingdings" w:hint="default"/>
+      </w:rPr>
+    </w:lvl>
+    <w:lvl w:ilvl="6" w:tplc="041A0001" w:tentative="1">
+      <w:start w:val="1"/>
+      <w:numFmt w:val="bullet"/>
+      <w:lvlText w:val=""/>
+      <w:lvlJc w:val="left"/>
+      <w:pPr>
+        <w:ind w:left="5616" w:hanging="360"/>
+      </w:pPr>
+      <w:rPr>
+        <w:rFonts w:ascii="Symbol" w:hAnsi="Symbol" w:hint="default"/>
+      </w:rPr>
+    </w:lvl>
+    <w:lvl w:ilvl="7" w:tplc="041A0003" w:tentative="1">
+      <w:start w:val="1"/>
+      <w:numFmt w:val="bullet"/>
+      <w:lvlText w:val="o"/>
+      <w:lvlJc w:val="left"/>
+      <w:pPr>
+        <w:ind w:left="6336" w:hanging="360"/>
+      </w:pPr>
+      <w:rPr>
+        <w:rFonts w:ascii="Courier New" w:hAnsi="Courier New" w:cs="Courier New" w:hint="default"/>
+      </w:rPr>
+    </w:lvl>
+    <w:lvl w:ilvl="8" w:tplc="041A0005" w:tentative="1">
+      <w:start w:val="1"/>
+      <w:numFmt w:val="bullet"/>
+      <w:lvlText w:val=""/>
+      <w:lvlJc w:val="left"/>
+      <w:pPr>
+        <w:ind w:left="7056" w:hanging="360"/>
+      </w:pPr>
+      <w:rPr>
+        <w:rFonts w:ascii="Wingdings" w:hAnsi="Wingdings" w:hint="default"/>
+      </w:rPr>
+    </w:lvl>
+  </w:abstractNum>
+  <w:abstractNum w:abstractNumId="9" w15:restartNumberingAfterBreak="0">
     <w:nsid w:val="4F775F07"/>
     <w:multiLevelType w:val="hybridMultilevel"/>
     <w:tmpl w:val="C066A584"/>
@@ -3222,7 +4210,7 @@
       </w:pPr>
     </w:lvl>
   </w:abstractNum>
-  <w:abstractNum w:abstractNumId="4" w15:restartNumberingAfterBreak="0">
+  <w:abstractNum w:abstractNumId="10" w15:restartNumberingAfterBreak="0">
     <w:nsid w:val="5ABB7CDB"/>
     <w:multiLevelType w:val="multilevel"/>
     <w:tmpl w:val="041A0025"/>
@@ -3317,7 +4305,7 @@
       </w:pPr>
     </w:lvl>
   </w:abstractNum>
-  <w:abstractNum w:abstractNumId="5" w15:restartNumberingAfterBreak="0">
+  <w:abstractNum w:abstractNumId="11" w15:restartNumberingAfterBreak="0">
     <w:nsid w:val="6C607701"/>
     <w:multiLevelType w:val="multilevel"/>
     <w:tmpl w:val="A38CA570"/>
@@ -3439,22 +4427,40 @@
     </w:lvl>
   </w:abstractNum>
   <w:num w:numId="1">
-    <w:abstractNumId w:val="5"/>
+    <w:abstractNumId w:val="11"/>
   </w:num>
   <w:num w:numId="2">
-    <w:abstractNumId w:val="4"/>
+    <w:abstractNumId w:val="10"/>
   </w:num>
   <w:num w:numId="3">
     <w:abstractNumId w:val="0"/>
   </w:num>
   <w:num w:numId="4">
+    <w:abstractNumId w:val="3"/>
+  </w:num>
+  <w:num w:numId="5">
+    <w:abstractNumId w:val="5"/>
+  </w:num>
+  <w:num w:numId="6">
+    <w:abstractNumId w:val="9"/>
+  </w:num>
+  <w:num w:numId="7">
+    <w:abstractNumId w:val="8"/>
+  </w:num>
+  <w:num w:numId="8">
+    <w:abstractNumId w:val="6"/>
+  </w:num>
+  <w:num w:numId="9">
+    <w:abstractNumId w:val="7"/>
+  </w:num>
+  <w:num w:numId="10">
+    <w:abstractNumId w:val="4"/>
+  </w:num>
+  <w:num w:numId="11">
     <w:abstractNumId w:val="1"/>
   </w:num>
-  <w:num w:numId="5">
+  <w:num w:numId="12">
     <w:abstractNumId w:val="2"/>
-  </w:num>
-  <w:num w:numId="6">
-    <w:abstractNumId w:val="3"/>
   </w:num>
 </w:numbering>
 </file>

</xml_diff>